<commit_message>
UML Diagrams Added to SDD
</commit_message>
<xml_diff>
--- a/Cadence SDD.docx
+++ b/Cadence SDD.docx
@@ -711,6 +711,7 @@
           <w:docPartUnique/>
         </w:docPartObj>
       </w:sdtPr>
+      <w:sdtEndPr/>
       <w:sdtContent>
         <w:p>
           <w:pPr>
@@ -4975,399 +4976,15 @@
     </w:p>
     <w:p>
       <w:pPr>
-        <w:pStyle w:val="Heading1"/>
-        <w:keepNext w:val="0"/>
-        <w:keepLines w:val="0"/>
-        <w:widowControl w:val="0"/>
-        <w:pBdr>
-          <w:top w:val="nil"/>
-          <w:left w:val="nil"/>
-          <w:bottom w:val="nil"/>
-          <w:right w:val="nil"/>
-          <w:between w:val="nil"/>
-        </w:pBdr>
-      </w:pPr>
-      <w:bookmarkStart w:id="18" w:name="_wk232hcifrl1" w:colFirst="0" w:colLast="0"/>
-      <w:bookmarkEnd w:id="18"/>
-      <w:r>
-        <w:t>Section 6 – Data Design</w:t>
-      </w:r>
-    </w:p>
-    <w:p>
-      <w:pPr>
-        <w:widowControl w:val="0"/>
-        <w:pBdr>
-          <w:top w:val="nil"/>
-          <w:left w:val="nil"/>
-          <w:bottom w:val="nil"/>
-          <w:right w:val="nil"/>
-          <w:between w:val="nil"/>
-        </w:pBdr>
-      </w:pPr>
-      <w:r>
-        <w:t xml:space="preserve">Most of the data stored in the database is related to their user and is thus stored in the User table. Other data that is used includes a hierarchy for genres that groups sub-genres as a </w:t>
-      </w:r>
-      <w:r>
-        <w:t>children of the genre they are derived from. Additionally, a table is used to group a musical artist with the genre they perform in to allow for matchmaking weigh artists in the same genre.</w:t>
-      </w:r>
-    </w:p>
-    <w:p>
-      <w:pPr>
-        <w:pStyle w:val="Heading2"/>
-        <w:keepNext w:val="0"/>
-        <w:keepLines w:val="0"/>
-        <w:widowControl w:val="0"/>
-        <w:pBdr>
-          <w:top w:val="nil"/>
-          <w:left w:val="nil"/>
-          <w:bottom w:val="nil"/>
-          <w:right w:val="nil"/>
-          <w:between w:val="nil"/>
-        </w:pBdr>
-      </w:pPr>
-      <w:bookmarkStart w:id="19" w:name="_quga8kcr4qx9" w:colFirst="0" w:colLast="0"/>
-      <w:bookmarkEnd w:id="19"/>
-      <w:r>
-        <w:t>6.1 Persistent/Static Data</w:t>
-      </w:r>
-    </w:p>
-    <w:p>
-      <w:pPr>
-        <w:widowControl w:val="0"/>
-        <w:pBdr>
-          <w:top w:val="nil"/>
-          <w:left w:val="nil"/>
-          <w:bottom w:val="nil"/>
-          <w:right w:val="nil"/>
-          <w:between w:val="nil"/>
-        </w:pBdr>
-      </w:pPr>
-      <w:r>
-        <w:t>The persistent data in our data model includes the user’s ID stored in the user table and the data in the genre and artist table.</w:t>
-      </w:r>
-      <w:r>
-        <w:t xml:space="preserve"> The genre table is used to maintain a hierarchy between genres and sub-genres.</w:t>
-      </w:r>
-    </w:p>
-    <w:p>
-      <w:pPr>
-        <w:pStyle w:val="Heading3"/>
-        <w:keepNext w:val="0"/>
-        <w:keepLines w:val="0"/>
-        <w:widowControl w:val="0"/>
-        <w:pBdr>
-          <w:top w:val="nil"/>
-          <w:left w:val="nil"/>
-          <w:bottom w:val="nil"/>
-          <w:right w:val="nil"/>
-          <w:between w:val="nil"/>
-        </w:pBdr>
-        <w:ind w:left="720"/>
-      </w:pPr>
-      <w:bookmarkStart w:id="20" w:name="_2rfx518fnjz5" w:colFirst="0" w:colLast="0"/>
-      <w:bookmarkEnd w:id="20"/>
-      <w:r>
-        <w:t>6.1.1 Dataset</w:t>
-      </w:r>
-    </w:p>
-    <w:p>
-      <w:pPr>
-        <w:widowControl w:val="0"/>
-        <w:pBdr>
-          <w:top w:val="nil"/>
-          <w:left w:val="nil"/>
-          <w:bottom w:val="nil"/>
-          <w:right w:val="nil"/>
-          <w:between w:val="nil"/>
-        </w:pBdr>
-        <w:ind w:left="720"/>
-      </w:pPr>
-      <w:r>
-        <w:t>The genre and artists tables both consist of persistent and static data and are used with each other to determine how closely related different genres and artists are and by extension is used with the user table to determine how compatible different users are based on their genre and artist preferences.</w:t>
-      </w:r>
-    </w:p>
-    <w:p>
-      <w:pPr>
-        <w:pStyle w:val="Heading3"/>
-        <w:keepNext w:val="0"/>
-        <w:keepLines w:val="0"/>
-        <w:widowControl w:val="0"/>
-        <w:pBdr>
-          <w:top w:val="nil"/>
-          <w:left w:val="nil"/>
-          <w:bottom w:val="nil"/>
-          <w:right w:val="nil"/>
-          <w:between w:val="nil"/>
-        </w:pBdr>
-        <w:ind w:left="720"/>
-      </w:pPr>
-      <w:bookmarkStart w:id="21" w:name="_9as0jpuz4i6o" w:colFirst="0" w:colLast="0"/>
-      <w:bookmarkEnd w:id="21"/>
-      <w:r>
-        <w:t>6.1.2 Static Data</w:t>
-      </w:r>
-    </w:p>
-    <w:p>
-      <w:pPr>
-        <w:widowControl w:val="0"/>
-        <w:pBdr>
-          <w:top w:val="nil"/>
-          <w:left w:val="nil"/>
-          <w:bottom w:val="nil"/>
-          <w:right w:val="nil"/>
-          <w:between w:val="nil"/>
-        </w:pBdr>
-        <w:ind w:left="720"/>
-      </w:pPr>
-      <w:r>
-        <w:t xml:space="preserve">The genre and artist tables contain static data because a sub-genre cannot change which genre it is derived from and artists are unlikely to perform in a different genre. Additionally, The ID of the user in the user table is not meant to be changed as it is required to </w:t>
-      </w:r>
-      <w:r>
-        <w:t>differentiate individual users when every other field in the table can be changed or can overlap with other users.</w:t>
-      </w:r>
-    </w:p>
-    <w:p>
-      <w:pPr>
-        <w:pStyle w:val="Heading3"/>
-        <w:keepNext w:val="0"/>
-        <w:keepLines w:val="0"/>
-        <w:widowControl w:val="0"/>
-        <w:pBdr>
-          <w:top w:val="nil"/>
-          <w:left w:val="nil"/>
-          <w:bottom w:val="nil"/>
-          <w:right w:val="nil"/>
-          <w:between w:val="nil"/>
-        </w:pBdr>
-        <w:ind w:left="720"/>
-      </w:pPr>
-      <w:bookmarkStart w:id="22" w:name="_ktmhbqm32m9h" w:colFirst="0" w:colLast="0"/>
-      <w:bookmarkEnd w:id="22"/>
-      <w:r>
-        <w:t>6.1.3 Persisted data</w:t>
-      </w:r>
-    </w:p>
-    <w:p>
-      <w:pPr>
-        <w:widowControl w:val="0"/>
-        <w:pBdr>
-          <w:top w:val="nil"/>
-          <w:left w:val="nil"/>
-          <w:bottom w:val="nil"/>
-          <w:right w:val="nil"/>
-          <w:between w:val="nil"/>
-        </w:pBdr>
-        <w:ind w:left="720"/>
-      </w:pPr>
-      <w:r>
-        <w:t>Describe persisted data</w:t>
-      </w:r>
-    </w:p>
-    <w:p>
-      <w:pPr>
-        <w:widowControl w:val="0"/>
-        <w:pBdr>
-          <w:top w:val="nil"/>
-          <w:left w:val="nil"/>
-          <w:bottom w:val="nil"/>
-          <w:right w:val="nil"/>
-          <w:between w:val="nil"/>
-        </w:pBdr>
-        <w:ind w:left="720"/>
-      </w:pPr>
-      <w:r>
-        <w:t>All the data listed in this section is persisted data as all the data will need to persist between any periods when the platform goes down.</w:t>
-      </w:r>
-    </w:p>
-    <w:p>
-      <w:pPr>
-        <w:pStyle w:val="Heading2"/>
-        <w:keepNext w:val="0"/>
-        <w:keepLines w:val="0"/>
-        <w:widowControl w:val="0"/>
-        <w:pBdr>
-          <w:top w:val="nil"/>
-          <w:left w:val="nil"/>
-          <w:bottom w:val="nil"/>
-          <w:right w:val="nil"/>
-          <w:between w:val="nil"/>
-        </w:pBdr>
-      </w:pPr>
-      <w:bookmarkStart w:id="23" w:name="_kfqngvi55nuv" w:colFirst="0" w:colLast="0"/>
-      <w:bookmarkEnd w:id="23"/>
-      <w:r>
-        <w:t>6.2 Transient/Dynamic Data</w:t>
-      </w:r>
-    </w:p>
-    <w:p>
-      <w:pPr>
-        <w:widowControl w:val="0"/>
-        <w:pBdr>
-          <w:top w:val="nil"/>
-          <w:left w:val="nil"/>
-          <w:bottom w:val="nil"/>
-          <w:right w:val="nil"/>
-          <w:between w:val="nil"/>
-        </w:pBdr>
-      </w:pPr>
-      <w:r>
-        <w:t>Most of the user’s data is dynamic data as we want the user to be able to update their information and preferences as they need to.</w:t>
-      </w:r>
-    </w:p>
-    <w:p>
-      <w:pPr>
-        <w:pStyle w:val="Heading3"/>
-        <w:keepNext w:val="0"/>
-        <w:keepLines w:val="0"/>
-        <w:widowControl w:val="0"/>
-        <w:pBdr>
-          <w:top w:val="nil"/>
-          <w:left w:val="nil"/>
-          <w:bottom w:val="nil"/>
-          <w:right w:val="nil"/>
-          <w:between w:val="nil"/>
-        </w:pBdr>
-        <w:ind w:left="720"/>
-      </w:pPr>
-      <w:r>
-        <w:t>6.2.1 Dataset</w:t>
-      </w:r>
-    </w:p>
-    <w:p>
-      <w:pPr>
-        <w:widowControl w:val="0"/>
-        <w:pBdr>
-          <w:top w:val="nil"/>
-          <w:left w:val="nil"/>
-          <w:bottom w:val="nil"/>
-          <w:right w:val="nil"/>
-          <w:between w:val="nil"/>
-        </w:pBdr>
-        <w:ind w:left="720"/>
-      </w:pPr>
-      <w:r>
-        <w:t xml:space="preserve">The user table consists almost entirely of dynamic data and is used with itself to match users based on their </w:t>
-      </w:r>
-      <w:r>
-        <w:t>information and preferences.</w:t>
-      </w:r>
-    </w:p>
-    <w:p>
-      <w:pPr>
-        <w:pStyle w:val="Heading3"/>
-        <w:keepNext w:val="0"/>
-        <w:keepLines w:val="0"/>
-        <w:widowControl w:val="0"/>
-        <w:pBdr>
-          <w:top w:val="nil"/>
-          <w:left w:val="nil"/>
-          <w:bottom w:val="nil"/>
-          <w:right w:val="nil"/>
-          <w:between w:val="nil"/>
-        </w:pBdr>
-        <w:ind w:left="720"/>
-      </w:pPr>
-      <w:r>
-        <w:t>6.2.2 Dynamic Data</w:t>
-      </w:r>
-    </w:p>
-    <w:p>
-      <w:pPr>
-        <w:widowControl w:val="0"/>
-        <w:pBdr>
-          <w:top w:val="nil"/>
-          <w:left w:val="nil"/>
-          <w:bottom w:val="nil"/>
-          <w:right w:val="nil"/>
-          <w:between w:val="nil"/>
-        </w:pBdr>
-        <w:ind w:left="720"/>
-      </w:pPr>
-      <w:r>
-        <w:lastRenderedPageBreak/>
-        <w:t>In the user table, m</w:t>
-      </w:r>
-      <w:r>
-        <w:t>any of the data fields are dynamic so that the user can change their preferences and information whenever they need to</w:t>
-      </w:r>
-      <w:r>
-        <w:t>.</w:t>
-      </w:r>
-    </w:p>
-    <w:p>
-      <w:pPr>
-        <w:pStyle w:val="Heading2"/>
-        <w:keepNext w:val="0"/>
-        <w:keepLines w:val="0"/>
-        <w:widowControl w:val="0"/>
-        <w:pBdr>
-          <w:top w:val="nil"/>
-          <w:left w:val="nil"/>
-          <w:bottom w:val="nil"/>
-          <w:right w:val="nil"/>
-          <w:between w:val="nil"/>
-        </w:pBdr>
-      </w:pPr>
-      <w:bookmarkStart w:id="24" w:name="_s8ifm2hzhj88" w:colFirst="0" w:colLast="0"/>
-      <w:bookmarkEnd w:id="24"/>
-      <w:r>
-        <w:t>6.3 External Interface Data</w:t>
-      </w:r>
-    </w:p>
-    <w:p>
-      <w:pPr>
-        <w:widowControl w:val="0"/>
-        <w:pBdr>
-          <w:top w:val="nil"/>
-          <w:left w:val="nil"/>
-          <w:bottom w:val="nil"/>
-          <w:right w:val="nil"/>
-          <w:between w:val="nil"/>
-        </w:pBdr>
-      </w:pPr>
-      <w:r>
-        <w:t>Data is pulled from the Spotify API if users choose to link their Spotify account to update the genre and artist fields in the user table. Additionally, data may be pulled from the Spotify API to fill in the genre field of the artist table.</w:t>
-      </w:r>
-    </w:p>
-    <w:p>
-      <w:pPr>
-        <w:pStyle w:val="Heading1"/>
-        <w:keepNext w:val="0"/>
-        <w:keepLines w:val="0"/>
-        <w:widowControl w:val="0"/>
-        <w:pBdr>
-          <w:top w:val="nil"/>
-          <w:left w:val="nil"/>
-          <w:bottom w:val="nil"/>
-          <w:right w:val="nil"/>
-          <w:between w:val="nil"/>
-        </w:pBdr>
-      </w:pPr>
-      <w:bookmarkStart w:id="25" w:name="_q2p4i71pnnm7" w:colFirst="0" w:colLast="0"/>
-      <w:bookmarkEnd w:id="25"/>
-      <w:r>
-        <w:t>Section 7 - User Interface Design</w:t>
-      </w:r>
-    </w:p>
-    <w:p>
-      <w:pPr>
-        <w:pStyle w:val="Heading2"/>
-        <w:keepNext w:val="0"/>
-        <w:keepLines w:val="0"/>
-        <w:widowControl w:val="0"/>
-        <w:pBdr>
-          <w:top w:val="nil"/>
-          <w:left w:val="nil"/>
-          <w:bottom w:val="nil"/>
-          <w:right w:val="nil"/>
-          <w:between w:val="nil"/>
-        </w:pBdr>
-      </w:pPr>
-      <w:bookmarkStart w:id="26" w:name="_92yhlpkxkggg" w:colFirst="0" w:colLast="0"/>
-      <w:bookmarkEnd w:id="26"/>
-      <w:r>
-        <w:t>7.1 User Interface Design Overview</w:t>
-      </w:r>
+        <w:widowControl w:val="0"/>
+        <w:pBdr>
+          <w:top w:val="nil"/>
+          <w:left w:val="nil"/>
+          <w:bottom w:val="nil"/>
+          <w:right w:val="nil"/>
+          <w:between w:val="nil"/>
+        </w:pBdr>
+      </w:pPr>
     </w:p>
     <w:p>
       <w:pPr>
@@ -5386,9 +5003,9 @@
         </w:rPr>
         <w:drawing>
           <wp:inline distT="0" distB="0" distL="0" distR="0">
-            <wp:extent cx="5943600" cy="5211445"/>
-            <wp:effectExtent l="0" t="0" r="0" b="8255"/>
-            <wp:docPr id="3" name="Picture 3"/>
+            <wp:extent cx="5943600" cy="4966335"/>
+            <wp:effectExtent l="0" t="0" r="0" b="5715"/>
+            <wp:docPr id="4" name="Picture 4"/>
             <wp:cNvGraphicFramePr>
               <a:graphicFrameLocks xmlns:a="http://schemas.openxmlformats.org/drawingml/2006/main" noChangeAspect="1"/>
             </wp:cNvGraphicFramePr>
@@ -5396,7 +5013,7 @@
               <a:graphicData uri="http://schemas.openxmlformats.org/drawingml/2006/picture">
                 <pic:pic xmlns:pic="http://schemas.openxmlformats.org/drawingml/2006/picture">
                   <pic:nvPicPr>
-                    <pic:cNvPr id="3" name="User Interface Design.PNG"/>
+                    <pic:cNvPr id="4" name="User Flow Diagram.png"/>
                     <pic:cNvPicPr/>
                   </pic:nvPicPr>
                   <pic:blipFill>
@@ -5414,7 +5031,7 @@
                   <pic:spPr>
                     <a:xfrm>
                       <a:off x="0" y="0"/>
-                      <a:ext cx="5943600" cy="5211445"/>
+                      <a:ext cx="5943600" cy="4966335"/>
                     </a:xfrm>
                     <a:prstGeom prst="rect">
                       <a:avLst/>
@@ -5429,6 +5046,118 @@
     </w:p>
     <w:p>
       <w:pPr>
+        <w:pStyle w:val="Heading1"/>
+        <w:keepNext w:val="0"/>
+        <w:keepLines w:val="0"/>
+        <w:widowControl w:val="0"/>
+        <w:pBdr>
+          <w:top w:val="nil"/>
+          <w:left w:val="nil"/>
+          <w:bottom w:val="nil"/>
+          <w:right w:val="nil"/>
+          <w:between w:val="nil"/>
+        </w:pBdr>
+      </w:pPr>
+      <w:bookmarkStart w:id="18" w:name="_wk232hcifrl1" w:colFirst="0" w:colLast="0"/>
+      <w:bookmarkEnd w:id="18"/>
+      <w:r>
+        <w:t>Section 6 – Data Design</w:t>
+      </w:r>
+    </w:p>
+    <w:p>
+      <w:pPr>
+        <w:widowControl w:val="0"/>
+        <w:pBdr>
+          <w:top w:val="nil"/>
+          <w:left w:val="nil"/>
+          <w:bottom w:val="nil"/>
+          <w:right w:val="nil"/>
+          <w:between w:val="nil"/>
+        </w:pBdr>
+      </w:pPr>
+      <w:r>
+        <w:t xml:space="preserve">Most of the data stored in the database is related to their user and is thus stored in the User table. Other data that is used includes a hierarchy for genres that groups sub-genres as a </w:t>
+      </w:r>
+      <w:r>
+        <w:t xml:space="preserve">children of the genre they are </w:t>
+      </w:r>
+      <w:r>
+        <w:lastRenderedPageBreak/>
+        <w:t>derived from. Additionally, a table is used to group a musical artist with the genre they perform in to allow for matchmaking weigh artists in the same genre.</w:t>
+      </w:r>
+    </w:p>
+    <w:p>
+      <w:pPr>
+        <w:widowControl w:val="0"/>
+        <w:pBdr>
+          <w:top w:val="nil"/>
+          <w:left w:val="nil"/>
+          <w:bottom w:val="nil"/>
+          <w:right w:val="nil"/>
+          <w:between w:val="nil"/>
+        </w:pBdr>
+      </w:pPr>
+    </w:p>
+    <w:p>
+      <w:pPr>
+        <w:widowControl w:val="0"/>
+        <w:pBdr>
+          <w:top w:val="nil"/>
+          <w:left w:val="nil"/>
+          <w:bottom w:val="nil"/>
+          <w:right w:val="nil"/>
+          <w:between w:val="nil"/>
+        </w:pBdr>
+      </w:pPr>
+      <w:r>
+        <w:rPr>
+          <w:noProof/>
+        </w:rPr>
+        <w:drawing>
+          <wp:inline distT="0" distB="0" distL="0" distR="0">
+            <wp:extent cx="4295775" cy="4676775"/>
+            <wp:effectExtent l="0" t="0" r="9525" b="9525"/>
+            <wp:docPr id="1" name="Picture 1"/>
+            <wp:cNvGraphicFramePr>
+              <a:graphicFrameLocks xmlns:a="http://schemas.openxmlformats.org/drawingml/2006/main" noChangeAspect="1"/>
+            </wp:cNvGraphicFramePr>
+            <a:graphic xmlns:a="http://schemas.openxmlformats.org/drawingml/2006/main">
+              <a:graphicData uri="http://schemas.openxmlformats.org/drawingml/2006/picture">
+                <pic:pic xmlns:pic="http://schemas.openxmlformats.org/drawingml/2006/picture">
+                  <pic:nvPicPr>
+                    <pic:cNvPr id="1" name="Cadence Class Diagram.jpg"/>
+                    <pic:cNvPicPr/>
+                  </pic:nvPicPr>
+                  <pic:blipFill>
+                    <a:blip r:embed="rId7">
+                      <a:extLst>
+                        <a:ext uri="{28A0092B-C50C-407E-A947-70E740481C1C}">
+                          <a14:useLocalDpi xmlns:a14="http://schemas.microsoft.com/office/drawing/2010/main" val="0"/>
+                        </a:ext>
+                      </a:extLst>
+                    </a:blip>
+                    <a:stretch>
+                      <a:fillRect/>
+                    </a:stretch>
+                  </pic:blipFill>
+                  <pic:spPr>
+                    <a:xfrm>
+                      <a:off x="0" y="0"/>
+                      <a:ext cx="4295775" cy="4676775"/>
+                    </a:xfrm>
+                    <a:prstGeom prst="rect">
+                      <a:avLst/>
+                    </a:prstGeom>
+                  </pic:spPr>
+                </pic:pic>
+              </a:graphicData>
+            </a:graphic>
+          </wp:inline>
+        </w:drawing>
+      </w:r>
+    </w:p>
+    <w:p>
+      <w:pPr>
         <w:pStyle w:val="Heading2"/>
         <w:keepNext w:val="0"/>
         <w:keepLines w:val="0"/>
@@ -5441,47 +5170,159 @@
           <w:between w:val="nil"/>
         </w:pBdr>
       </w:pPr>
-      <w:bookmarkStart w:id="27" w:name="_v5yi3wwpwf5c" w:colFirst="0" w:colLast="0"/>
-      <w:bookmarkEnd w:id="27"/>
-      <w:r>
-        <w:t>7.2 User Interface Navigation Flow</w:t>
-      </w:r>
-    </w:p>
-    <w:p>
-      <w:pPr>
-        <w:widowControl w:val="0"/>
-        <w:pBdr>
-          <w:top w:val="nil"/>
-          <w:left w:val="nil"/>
-          <w:bottom w:val="nil"/>
-          <w:right w:val="nil"/>
-          <w:between w:val="nil"/>
-        </w:pBdr>
-      </w:pPr>
-      <w:r>
-        <w:t xml:space="preserve">Users will first be directed to the welcome page which links to the log in and sign up pages. Both pages will have the user enter </w:t>
-      </w:r>
-      <w:r>
-        <w:t>their credentials</w:t>
-      </w:r>
-      <w:r>
-        <w:t xml:space="preserve"> to access or create an account to access the main page.</w:t>
-      </w:r>
-      <w:r>
-        <w:t xml:space="preserve"> The sign up page navigates to the onboarding page where users will enter their information and preferences before taking them to the main page.</w:t>
-      </w:r>
-      <w:r>
-        <w:t xml:space="preserve"> The main page features the matchmaking system which will present other </w:t>
-      </w:r>
+      <w:bookmarkStart w:id="19" w:name="_quga8kcr4qx9" w:colFirst="0" w:colLast="0"/>
+      <w:bookmarkEnd w:id="19"/>
+      <w:r>
+        <w:t>6.1 Persistent/Static Data</w:t>
+      </w:r>
+    </w:p>
+    <w:p>
+      <w:pPr>
+        <w:widowControl w:val="0"/>
+        <w:pBdr>
+          <w:top w:val="nil"/>
+          <w:left w:val="nil"/>
+          <w:bottom w:val="nil"/>
+          <w:right w:val="nil"/>
+          <w:between w:val="nil"/>
+        </w:pBdr>
+      </w:pPr>
+      <w:r>
+        <w:t>The persistent data in our data model includes the user’s ID stored in the user table and the data in the genre and artist table.</w:t>
+      </w:r>
+      <w:r>
+        <w:t xml:space="preserve"> The genre table is used to maintain a hierarchy between genres and sub-genres.</w:t>
+      </w:r>
+    </w:p>
+    <w:p>
+      <w:pPr>
+        <w:pStyle w:val="Heading3"/>
+        <w:keepNext w:val="0"/>
+        <w:keepLines w:val="0"/>
+        <w:widowControl w:val="0"/>
+        <w:pBdr>
+          <w:top w:val="nil"/>
+          <w:left w:val="nil"/>
+          <w:bottom w:val="nil"/>
+          <w:right w:val="nil"/>
+          <w:between w:val="nil"/>
+        </w:pBdr>
+        <w:ind w:left="720"/>
+      </w:pPr>
+      <w:bookmarkStart w:id="20" w:name="_2rfx518fnjz5" w:colFirst="0" w:colLast="0"/>
+      <w:bookmarkEnd w:id="20"/>
+      <w:r>
+        <w:t>6.1.1 Dataset</w:t>
+      </w:r>
+    </w:p>
+    <w:p>
+      <w:pPr>
+        <w:widowControl w:val="0"/>
+        <w:pBdr>
+          <w:top w:val="nil"/>
+          <w:left w:val="nil"/>
+          <w:bottom w:val="nil"/>
+          <w:right w:val="nil"/>
+          <w:between w:val="nil"/>
+        </w:pBdr>
+        <w:ind w:left="720"/>
+      </w:pPr>
+      <w:r>
+        <w:t>The genre and artists tables both consist of persistent and static data and are used with each other to determine how closely related different genres and artists are and by extension is used with the user table to determine how compatible different users are based on their genre and artist preferences.</w:t>
+      </w:r>
+    </w:p>
+    <w:p>
+      <w:pPr>
+        <w:pStyle w:val="Heading3"/>
+        <w:keepNext w:val="0"/>
+        <w:keepLines w:val="0"/>
+        <w:widowControl w:val="0"/>
+        <w:pBdr>
+          <w:top w:val="nil"/>
+          <w:left w:val="nil"/>
+          <w:bottom w:val="nil"/>
+          <w:right w:val="nil"/>
+          <w:between w:val="nil"/>
+        </w:pBdr>
+        <w:ind w:left="720"/>
+      </w:pPr>
+      <w:bookmarkStart w:id="21" w:name="_9as0jpuz4i6o" w:colFirst="0" w:colLast="0"/>
+      <w:bookmarkEnd w:id="21"/>
+      <w:r>
+        <w:t>6.1.2 Static Data</w:t>
+      </w:r>
+    </w:p>
+    <w:p>
+      <w:pPr>
+        <w:widowControl w:val="0"/>
+        <w:pBdr>
+          <w:top w:val="nil"/>
+          <w:left w:val="nil"/>
+          <w:bottom w:val="nil"/>
+          <w:right w:val="nil"/>
+          <w:between w:val="nil"/>
+        </w:pBdr>
+        <w:ind w:left="720"/>
+      </w:pPr>
+      <w:r>
+        <w:t xml:space="preserve">The genre and artist tables contain static data because a sub-genre cannot change which genre it is derived from and artists are unlikely to perform in a different genre. Additionally, The ID of the user in the user table is not meant to be changed as it is required to </w:t>
+      </w:r>
+      <w:r>
+        <w:t>differentiate individual users when every other field in the table can be changed or can overlap with other users.</w:t>
+      </w:r>
+    </w:p>
+    <w:p>
+      <w:pPr>
+        <w:pStyle w:val="Heading3"/>
+        <w:keepNext w:val="0"/>
+        <w:keepLines w:val="0"/>
+        <w:widowControl w:val="0"/>
+        <w:pBdr>
+          <w:top w:val="nil"/>
+          <w:left w:val="nil"/>
+          <w:bottom w:val="nil"/>
+          <w:right w:val="nil"/>
+          <w:between w:val="nil"/>
+        </w:pBdr>
+        <w:ind w:left="720"/>
+      </w:pPr>
+      <w:bookmarkStart w:id="22" w:name="_ktmhbqm32m9h" w:colFirst="0" w:colLast="0"/>
+      <w:bookmarkEnd w:id="22"/>
+      <w:r>
+        <w:t>6.1.3 Persisted data</w:t>
+      </w:r>
+    </w:p>
+    <w:p>
+      <w:pPr>
+        <w:widowControl w:val="0"/>
+        <w:pBdr>
+          <w:top w:val="nil"/>
+          <w:left w:val="nil"/>
+          <w:bottom w:val="nil"/>
+          <w:right w:val="nil"/>
+          <w:between w:val="nil"/>
+        </w:pBdr>
+        <w:ind w:left="720"/>
+      </w:pPr>
+      <w:r>
+        <w:t>Describe persisted data</w:t>
+      </w:r>
+    </w:p>
+    <w:p>
+      <w:pPr>
+        <w:widowControl w:val="0"/>
+        <w:pBdr>
+          <w:top w:val="nil"/>
+          <w:left w:val="nil"/>
+          <w:bottom w:val="nil"/>
+          <w:right w:val="nil"/>
+          <w:between w:val="nil"/>
+        </w:pBdr>
+        <w:ind w:left="720"/>
+      </w:pPr>
       <w:r>
         <w:lastRenderedPageBreak/>
-        <w:t>users profiles as well as a sidebar that</w:t>
-      </w:r>
-      <w:r>
-        <w:t xml:space="preserve"> shows your profile and matches. From the main page, you can click on the profile of the user the matchmaking system </w:t>
-      </w:r>
-      <w:r>
-        <w:t>to view their about page or match with them to open a direct message with them. Users can also click on the profiles of the users they have previously matched with to open their direct messages with that user. Users can also click on their profile on the main page to navigate to their profile page. The profile page shows the users info and changes the sidebar to have buttons to navigate to settings, log out of their account, or to return to the main page. The settings page will allow users to change their information and allows them to link their account to Spotify. If the user logs out of their account, they will be returned to the welcome page.</w:t>
+        <w:t>All the data listed in this section is persisted data as all the data will need to persist between any periods when the platform goes down.</w:t>
       </w:r>
     </w:p>
     <w:p>
@@ -5498,8 +5339,313 @@
           <w:between w:val="nil"/>
         </w:pBdr>
       </w:pPr>
-      <w:bookmarkStart w:id="28" w:name="_547gxdax3hhf" w:colFirst="0" w:colLast="0"/>
+      <w:bookmarkStart w:id="23" w:name="_kfqngvi55nuv" w:colFirst="0" w:colLast="0"/>
+      <w:bookmarkEnd w:id="23"/>
+      <w:r>
+        <w:t>6.2 Transient/Dynamic Data</w:t>
+      </w:r>
+    </w:p>
+    <w:p>
+      <w:pPr>
+        <w:widowControl w:val="0"/>
+        <w:pBdr>
+          <w:top w:val="nil"/>
+          <w:left w:val="nil"/>
+          <w:bottom w:val="nil"/>
+          <w:right w:val="nil"/>
+          <w:between w:val="nil"/>
+        </w:pBdr>
+      </w:pPr>
+      <w:r>
+        <w:t>Most of the user’s data is dynamic data as we want the user to be able to update their information and preferences as they need to.</w:t>
+      </w:r>
+    </w:p>
+    <w:p>
+      <w:pPr>
+        <w:pStyle w:val="Heading3"/>
+        <w:keepNext w:val="0"/>
+        <w:keepLines w:val="0"/>
+        <w:widowControl w:val="0"/>
+        <w:pBdr>
+          <w:top w:val="nil"/>
+          <w:left w:val="nil"/>
+          <w:bottom w:val="nil"/>
+          <w:right w:val="nil"/>
+          <w:between w:val="nil"/>
+        </w:pBdr>
+        <w:ind w:left="720"/>
+      </w:pPr>
+      <w:r>
+        <w:t>6.2.1 Dataset</w:t>
+      </w:r>
+    </w:p>
+    <w:p>
+      <w:pPr>
+        <w:widowControl w:val="0"/>
+        <w:pBdr>
+          <w:top w:val="nil"/>
+          <w:left w:val="nil"/>
+          <w:bottom w:val="nil"/>
+          <w:right w:val="nil"/>
+          <w:between w:val="nil"/>
+        </w:pBdr>
+        <w:ind w:left="720"/>
+      </w:pPr>
+      <w:r>
+        <w:t xml:space="preserve">The user table consists almost entirely of dynamic data and is used with itself to match users based on their </w:t>
+      </w:r>
+      <w:r>
+        <w:t>information and preferences.</w:t>
+      </w:r>
+    </w:p>
+    <w:p>
+      <w:pPr>
+        <w:pStyle w:val="Heading3"/>
+        <w:keepNext w:val="0"/>
+        <w:keepLines w:val="0"/>
+        <w:widowControl w:val="0"/>
+        <w:pBdr>
+          <w:top w:val="nil"/>
+          <w:left w:val="nil"/>
+          <w:bottom w:val="nil"/>
+          <w:right w:val="nil"/>
+          <w:between w:val="nil"/>
+        </w:pBdr>
+        <w:ind w:left="720"/>
+      </w:pPr>
+      <w:r>
+        <w:t>6.2.2 Dynamic Data</w:t>
+      </w:r>
+    </w:p>
+    <w:p>
+      <w:pPr>
+        <w:widowControl w:val="0"/>
+        <w:pBdr>
+          <w:top w:val="nil"/>
+          <w:left w:val="nil"/>
+          <w:bottom w:val="nil"/>
+          <w:right w:val="nil"/>
+          <w:between w:val="nil"/>
+        </w:pBdr>
+        <w:ind w:left="720"/>
+      </w:pPr>
+      <w:r>
+        <w:t>In the user table, m</w:t>
+      </w:r>
+      <w:r>
+        <w:t>any of the data fields are dynamic so that the user can change their preferences and information whenever they need to</w:t>
+      </w:r>
+      <w:r>
+        <w:t>.</w:t>
+      </w:r>
+    </w:p>
+    <w:p>
+      <w:pPr>
+        <w:pStyle w:val="Heading2"/>
+        <w:keepNext w:val="0"/>
+        <w:keepLines w:val="0"/>
+        <w:widowControl w:val="0"/>
+        <w:pBdr>
+          <w:top w:val="nil"/>
+          <w:left w:val="nil"/>
+          <w:bottom w:val="nil"/>
+          <w:right w:val="nil"/>
+          <w:between w:val="nil"/>
+        </w:pBdr>
+      </w:pPr>
+      <w:bookmarkStart w:id="24" w:name="_s8ifm2hzhj88" w:colFirst="0" w:colLast="0"/>
+      <w:bookmarkEnd w:id="24"/>
+      <w:r>
+        <w:t>6.3 External Interface Data</w:t>
+      </w:r>
+    </w:p>
+    <w:p>
+      <w:pPr>
+        <w:widowControl w:val="0"/>
+        <w:pBdr>
+          <w:top w:val="nil"/>
+          <w:left w:val="nil"/>
+          <w:bottom w:val="nil"/>
+          <w:right w:val="nil"/>
+          <w:between w:val="nil"/>
+        </w:pBdr>
+      </w:pPr>
+      <w:r>
+        <w:t>Data is pulled from the Spotify API if users choose to link their Spotify account to update the genre and artist fields in the user table. Additionally, data may be pulled from the Spotify API to fill in the genre field of the artist table.</w:t>
+      </w:r>
+    </w:p>
+    <w:p>
+      <w:pPr>
+        <w:pStyle w:val="Heading1"/>
+        <w:keepNext w:val="0"/>
+        <w:keepLines w:val="0"/>
+        <w:widowControl w:val="0"/>
+        <w:pBdr>
+          <w:top w:val="nil"/>
+          <w:left w:val="nil"/>
+          <w:bottom w:val="nil"/>
+          <w:right w:val="nil"/>
+          <w:between w:val="nil"/>
+        </w:pBdr>
+      </w:pPr>
+      <w:bookmarkStart w:id="25" w:name="_q2p4i71pnnm7" w:colFirst="0" w:colLast="0"/>
+      <w:bookmarkEnd w:id="25"/>
+      <w:r>
+        <w:t>Section 7 - User Interface Design</w:t>
+      </w:r>
+    </w:p>
+    <w:p>
+      <w:pPr>
+        <w:pStyle w:val="Heading2"/>
+        <w:keepNext w:val="0"/>
+        <w:keepLines w:val="0"/>
+        <w:widowControl w:val="0"/>
+        <w:pBdr>
+          <w:top w:val="nil"/>
+          <w:left w:val="nil"/>
+          <w:bottom w:val="nil"/>
+          <w:right w:val="nil"/>
+          <w:between w:val="nil"/>
+        </w:pBdr>
+      </w:pPr>
+      <w:bookmarkStart w:id="26" w:name="_92yhlpkxkggg" w:colFirst="0" w:colLast="0"/>
+      <w:bookmarkEnd w:id="26"/>
+      <w:r>
+        <w:t>7.1 User Interface Design Overview</w:t>
+      </w:r>
+    </w:p>
+    <w:p>
+      <w:bookmarkStart w:id="27" w:name="_GoBack"/>
+      <w:bookmarkEnd w:id="27"/>
+    </w:p>
+    <w:p>
+      <w:pPr>
+        <w:widowControl w:val="0"/>
+        <w:pBdr>
+          <w:top w:val="nil"/>
+          <w:left w:val="nil"/>
+          <w:bottom w:val="nil"/>
+          <w:right w:val="nil"/>
+          <w:between w:val="nil"/>
+        </w:pBdr>
+      </w:pPr>
+      <w:r>
+        <w:rPr>
+          <w:noProof/>
+        </w:rPr>
+        <w:drawing>
+          <wp:inline distT="0" distB="0" distL="0" distR="0">
+            <wp:extent cx="5203190" cy="4076700"/>
+            <wp:effectExtent l="0" t="0" r="0" b="0"/>
+            <wp:docPr id="3" name="Picture 3"/>
+            <wp:cNvGraphicFramePr>
+              <a:graphicFrameLocks xmlns:a="http://schemas.openxmlformats.org/drawingml/2006/main" noChangeAspect="1"/>
+            </wp:cNvGraphicFramePr>
+            <a:graphic xmlns:a="http://schemas.openxmlformats.org/drawingml/2006/main">
+              <a:graphicData uri="http://schemas.openxmlformats.org/drawingml/2006/picture">
+                <pic:pic xmlns:pic="http://schemas.openxmlformats.org/drawingml/2006/picture">
+                  <pic:nvPicPr>
+                    <pic:cNvPr id="3" name="User Interface Design.PNG"/>
+                    <pic:cNvPicPr/>
+                  </pic:nvPicPr>
+                  <pic:blipFill>
+                    <a:blip r:embed="rId8">
+                      <a:extLst>
+                        <a:ext uri="{28A0092B-C50C-407E-A947-70E740481C1C}">
+                          <a14:useLocalDpi xmlns:a14="http://schemas.microsoft.com/office/drawing/2010/main" val="0"/>
+                        </a:ext>
+                      </a:extLst>
+                    </a:blip>
+                    <a:stretch>
+                      <a:fillRect/>
+                    </a:stretch>
+                  </pic:blipFill>
+                  <pic:spPr>
+                    <a:xfrm>
+                      <a:off x="0" y="0"/>
+                      <a:ext cx="5207904" cy="4080393"/>
+                    </a:xfrm>
+                    <a:prstGeom prst="rect">
+                      <a:avLst/>
+                    </a:prstGeom>
+                  </pic:spPr>
+                </pic:pic>
+              </a:graphicData>
+            </a:graphic>
+          </wp:inline>
+        </w:drawing>
+      </w:r>
+    </w:p>
+    <w:p>
+      <w:pPr>
+        <w:pStyle w:val="Heading2"/>
+        <w:keepNext w:val="0"/>
+        <w:keepLines w:val="0"/>
+        <w:widowControl w:val="0"/>
+        <w:pBdr>
+          <w:top w:val="nil"/>
+          <w:left w:val="nil"/>
+          <w:bottom w:val="nil"/>
+          <w:right w:val="nil"/>
+          <w:between w:val="nil"/>
+        </w:pBdr>
+      </w:pPr>
+      <w:bookmarkStart w:id="28" w:name="_v5yi3wwpwf5c" w:colFirst="0" w:colLast="0"/>
       <w:bookmarkEnd w:id="28"/>
+      <w:r>
+        <w:lastRenderedPageBreak/>
+        <w:t>7.2 User Interface Navigation Flow</w:t>
+      </w:r>
+    </w:p>
+    <w:p>
+      <w:pPr>
+        <w:widowControl w:val="0"/>
+        <w:pBdr>
+          <w:top w:val="nil"/>
+          <w:left w:val="nil"/>
+          <w:bottom w:val="nil"/>
+          <w:right w:val="nil"/>
+          <w:between w:val="nil"/>
+        </w:pBdr>
+      </w:pPr>
+      <w:r>
+        <w:t xml:space="preserve">Users will first be directed to the welcome page which links to the log in and sign up pages. Both pages will have the user enter </w:t>
+      </w:r>
+      <w:r>
+        <w:t>their credentials</w:t>
+      </w:r>
+      <w:r>
+        <w:t xml:space="preserve"> to access or create an account to access the main page.</w:t>
+      </w:r>
+      <w:r>
+        <w:t xml:space="preserve"> The sign up page navigates to the onboarding page where users will enter their information and preferences before taking them to the main page.</w:t>
+      </w:r>
+      <w:r>
+        <w:t xml:space="preserve"> The main page features the matchmaking system which will present other users profiles as well as a sidebar that</w:t>
+      </w:r>
+      <w:r>
+        <w:t xml:space="preserve"> shows your profile and matches. From the main page, you can click on the profile of the user the matchmaking system </w:t>
+      </w:r>
+      <w:r>
+        <w:t>to view their about page or match with them to open a direct message with them. Users can also click on the profiles of the users they have previously matched with to open their direct messages with that user. Users can also click on their profile on the main page to navigate to their profile page. The profile page shows the users info and changes the sidebar to have buttons to navigate to settings, log out of their account, or to return to the main page. The settings page will allow users to change their information and allows them to link their account to Spotify. If the user logs out of their account, they will be returned to the welcome page.</w:t>
+      </w:r>
+    </w:p>
+    <w:p>
+      <w:pPr>
+        <w:pStyle w:val="Heading2"/>
+        <w:keepNext w:val="0"/>
+        <w:keepLines w:val="0"/>
+        <w:widowControl w:val="0"/>
+        <w:pBdr>
+          <w:top w:val="nil"/>
+          <w:left w:val="nil"/>
+          <w:bottom w:val="nil"/>
+          <w:right w:val="nil"/>
+          <w:between w:val="nil"/>
+        </w:pBdr>
+      </w:pPr>
+      <w:bookmarkStart w:id="29" w:name="_547gxdax3hhf" w:colFirst="0" w:colLast="0"/>
+      <w:bookmarkEnd w:id="29"/>
       <w:r>
         <w:t>7.3 Use Cases / User Function Description</w:t>
       </w:r>
@@ -5535,7 +5681,7 @@
                     <pic:cNvPicPr/>
                   </pic:nvPicPr>
                   <pic:blipFill>
-                    <a:blip r:embed="rId7">
+                    <a:blip r:embed="rId9">
                       <a:extLst>
                         <a:ext uri="{28A0092B-C50C-407E-A947-70E740481C1C}">
                           <a14:useLocalDpi xmlns:a14="http://schemas.microsoft.com/office/drawing/2010/main" val="0"/>
@@ -5576,8 +5722,8 @@
           <w:between w:val="nil"/>
         </w:pBdr>
       </w:pPr>
-      <w:bookmarkStart w:id="29" w:name="_t2xxswkwylyn" w:colFirst="0" w:colLast="0"/>
-      <w:bookmarkEnd w:id="29"/>
+      <w:bookmarkStart w:id="30" w:name="_t2xxswkwylyn" w:colFirst="0" w:colLast="0"/>
+      <w:bookmarkEnd w:id="30"/>
       <w:r>
         <w:t>Section 8 - Other Interfaces</w:t>
       </w:r>
@@ -5614,8 +5760,8 @@
           <w:between w:val="nil"/>
         </w:pBdr>
       </w:pPr>
-      <w:bookmarkStart w:id="30" w:name="_3cjmeucsrpv6" w:colFirst="0" w:colLast="0"/>
-      <w:bookmarkEnd w:id="30"/>
+      <w:bookmarkStart w:id="31" w:name="_3cjmeucsrpv6" w:colFirst="0" w:colLast="0"/>
+      <w:bookmarkEnd w:id="31"/>
       <w:r>
         <w:t>8.1 Interface X</w:t>
       </w:r>
@@ -5640,8 +5786,6 @@
       <w:r>
         <w:t xml:space="preserve"> the Spotify API to pull the users information on their most listened to artist and genre.</w:t>
       </w:r>
-      <w:bookmarkStart w:id="31" w:name="_GoBack"/>
-      <w:bookmarkEnd w:id="31"/>
     </w:p>
     <w:p>
       <w:pPr>
@@ -5659,8 +5803,8 @@
       </w:pPr>
     </w:p>
     <w:sectPr>
-      <w:headerReference w:type="default" r:id="rId8"/>
-      <w:footerReference w:type="default" r:id="rId9"/>
+      <w:headerReference w:type="default" r:id="rId10"/>
+      <w:footerReference w:type="default" r:id="rId11"/>
       <w:pgSz w:w="12240" w:h="15840"/>
       <w:pgMar w:top="1440" w:right="1440" w:bottom="1440" w:left="1440" w:header="0" w:footer="720" w:gutter="0"/>
       <w:pgNumType w:start="1"/>
@@ -5800,7 +5944,7 @@
         <w:noProof/>
         <w:color w:val="000000"/>
       </w:rPr>
-      <w:t>7</w:t>
+      <w:t>1</w:t>
     </w:r>
     <w:r>
       <w:rPr>
@@ -5837,7 +5981,7 @@
         <w:noProof/>
         <w:color w:val="000000"/>
       </w:rPr>
-      <w:t>7</w:t>
+      <w:t>8</w:t>
     </w:r>
     <w:r>
       <w:rPr>

</xml_diff>